<commit_message>
First layer of API
Created the first layer of the Videogadon API
</commit_message>
<xml_diff>
--- a/L0_Ataskaita_Justinas_Runevičius_IFF-9-10.docx
+++ b/L0_Ataskaita_Justinas_Runevičius_IFF-9-10.docx
@@ -15,6 +15,7 @@
       <w:r>
         <w:rPr>
           <w:rFonts w:cs="Times New Roman"/>
+          <w:noProof/>
           <w:sz w:val="40"/>
           <w:szCs w:val="40"/>
           <w:lang w:val="lt-LT"/>
@@ -147,19 +148,22 @@
           <w:sz w:val="32"/>
           <w:szCs w:val="32"/>
         </w:rPr>
-        <w:t xml:space="preserve">T120B165 </w:t>
-      </w:r>
-      <w:proofErr w:type="spellStart"/>
-      <w:r>
+        <w:t>T120B165 Saityno taikomųjų programų projektavimas</w:t>
+      </w:r>
+    </w:p>
+    <w:p>
+      <w:pPr>
+        <w:tabs>
+          <w:tab w:val="center" w:pos="4680"/>
+          <w:tab w:val="left" w:pos="6765"/>
+        </w:tabs>
         <w:rPr>
           <w:b/>
           <w:bCs/>
           <w:sz w:val="32"/>
           <w:szCs w:val="32"/>
         </w:rPr>
-        <w:t>Saityno</w:t>
-      </w:r>
-      <w:proofErr w:type="spellEnd"/>
+      </w:pPr>
       <w:r>
         <w:rPr>
           <w:b/>
@@ -167,9 +171,9 @@
           <w:sz w:val="32"/>
           <w:szCs w:val="32"/>
         </w:rPr>
-        <w:t xml:space="preserve"> </w:t>
-      </w:r>
-      <w:proofErr w:type="spellStart"/>
+        <w:tab/>
+        <w:t>Projekto „Videog</w:t>
+      </w:r>
       <w:r>
         <w:rPr>
           <w:b/>
@@ -177,9 +181,8 @@
           <w:sz w:val="32"/>
           <w:szCs w:val="32"/>
         </w:rPr>
-        <w:t>taikomųjų</w:t>
-      </w:r>
-      <w:proofErr w:type="spellEnd"/>
+        <w:t>adon</w:t>
+      </w:r>
       <w:r>
         <w:rPr>
           <w:b/>
@@ -187,124 +190,8 @@
           <w:sz w:val="32"/>
           <w:szCs w:val="32"/>
         </w:rPr>
-        <w:t xml:space="preserve"> </w:t>
-      </w:r>
-      <w:proofErr w:type="spellStart"/>
-      <w:r>
-        <w:rPr>
-          <w:b/>
-          <w:bCs/>
-          <w:sz w:val="32"/>
-          <w:szCs w:val="32"/>
-        </w:rPr>
-        <w:t>programų</w:t>
-      </w:r>
-      <w:proofErr w:type="spellEnd"/>
-      <w:r>
-        <w:rPr>
-          <w:b/>
-          <w:bCs/>
-          <w:sz w:val="32"/>
-          <w:szCs w:val="32"/>
-        </w:rPr>
-        <w:t xml:space="preserve"> </w:t>
-      </w:r>
-      <w:proofErr w:type="spellStart"/>
-      <w:r>
-        <w:rPr>
-          <w:b/>
-          <w:bCs/>
-          <w:sz w:val="32"/>
-          <w:szCs w:val="32"/>
-        </w:rPr>
-        <w:t>projektavimas</w:t>
-      </w:r>
-      <w:proofErr w:type="spellEnd"/>
-    </w:p>
-    <w:p>
-      <w:pPr>
-        <w:tabs>
-          <w:tab w:val="center" w:pos="4680"/>
-          <w:tab w:val="left" w:pos="6765"/>
-        </w:tabs>
-        <w:rPr>
-          <w:b/>
-          <w:bCs/>
-          <w:sz w:val="32"/>
-          <w:szCs w:val="32"/>
-        </w:rPr>
-      </w:pPr>
-      <w:r>
-        <w:rPr>
-          <w:b/>
-          <w:bCs/>
-          <w:sz w:val="32"/>
-          <w:szCs w:val="32"/>
-        </w:rPr>
-        <w:tab/>
-      </w:r>
-      <w:proofErr w:type="spellStart"/>
-      <w:r>
-        <w:rPr>
-          <w:b/>
-          <w:bCs/>
-          <w:sz w:val="32"/>
-          <w:szCs w:val="32"/>
-        </w:rPr>
-        <w:t>Projekto</w:t>
-      </w:r>
-      <w:proofErr w:type="spellEnd"/>
-      <w:r>
-        <w:rPr>
-          <w:b/>
-          <w:bCs/>
-          <w:sz w:val="32"/>
-          <w:szCs w:val="32"/>
-        </w:rPr>
-        <w:t xml:space="preserve"> „</w:t>
-      </w:r>
-      <w:proofErr w:type="spellStart"/>
-      <w:proofErr w:type="gramStart"/>
-      <w:r>
-        <w:rPr>
-          <w:b/>
-          <w:bCs/>
-          <w:sz w:val="32"/>
-          <w:szCs w:val="32"/>
-        </w:rPr>
-        <w:t>Videog</w:t>
-      </w:r>
-      <w:r>
-        <w:rPr>
-          <w:b/>
-          <w:bCs/>
-          <w:sz w:val="32"/>
-          <w:szCs w:val="32"/>
-        </w:rPr>
-        <w:t>adon</w:t>
-      </w:r>
-      <w:proofErr w:type="spellEnd"/>
-      <w:r>
-        <w:rPr>
-          <w:b/>
-          <w:bCs/>
-          <w:sz w:val="32"/>
-          <w:szCs w:val="32"/>
-        </w:rPr>
-        <w:t xml:space="preserve">“ </w:t>
-      </w:r>
-      <w:proofErr w:type="spellStart"/>
-      <w:r>
-        <w:rPr>
-          <w:b/>
-          <w:bCs/>
-          <w:sz w:val="32"/>
-          <w:szCs w:val="32"/>
-        </w:rPr>
-        <w:t>ataskaita</w:t>
-      </w:r>
-      <w:proofErr w:type="spellEnd"/>
-      <w:proofErr w:type="gramEnd"/>
+        <w:t>“ ataskaita</w:t>
+      </w:r>
     </w:p>
     <w:p>
       <w:pPr>
@@ -359,19 +246,11 @@
           <w:szCs w:val="24"/>
         </w:rPr>
       </w:pPr>
-      <w:proofErr w:type="spellStart"/>
       <w:r>
         <w:rPr>
           <w:szCs w:val="24"/>
         </w:rPr>
-        <w:t>Studentas</w:t>
-      </w:r>
-      <w:proofErr w:type="spellEnd"/>
-      <w:r>
-        <w:rPr>
-          <w:szCs w:val="24"/>
-        </w:rPr>
-        <w:t>: Justinas Runevičius, IFF-9/10</w:t>
+        <w:t>Studentas: Justinas Runevičius, IFF-9/10</w:t>
       </w:r>
     </w:p>
     <w:p>
@@ -385,28 +264,12 @@
           <w:szCs w:val="24"/>
         </w:rPr>
       </w:pPr>
-      <w:proofErr w:type="spellStart"/>
       <w:r>
         <w:rPr>
           <w:szCs w:val="24"/>
         </w:rPr>
-        <w:t>Dėstytojas</w:t>
-      </w:r>
-      <w:proofErr w:type="spellEnd"/>
-      <w:r>
-        <w:rPr>
-          <w:szCs w:val="24"/>
-        </w:rPr>
-        <w:t xml:space="preserve">: Tomas </w:t>
-      </w:r>
-      <w:proofErr w:type="spellStart"/>
-      <w:r>
-        <w:rPr>
-          <w:szCs w:val="24"/>
-        </w:rPr>
-        <w:t>Blažauskas</w:t>
-      </w:r>
-      <w:proofErr w:type="spellEnd"/>
+        <w:t>Dėstytojas: Tomas Blažauskas</w:t>
+      </w:r>
     </w:p>
     <w:p>
       <w:pPr>
@@ -486,6 +349,12 @@
     </w:p>
     <w:sdt>
       <w:sdtPr>
+        <w:rPr>
+          <w:rFonts w:eastAsia="MS Mincho" w:cstheme="minorBidi"/>
+          <w:b w:val="0"/>
+          <w:sz w:val="24"/>
+          <w:szCs w:val="22"/>
+        </w:rPr>
         <w:id w:val="1031992620"/>
         <w:docPartObj>
           <w:docPartGallery w:val="Table of Contents"/>
@@ -494,11 +363,8 @@
       </w:sdtPr>
       <w:sdtEndPr>
         <w:rPr>
-          <w:rFonts w:eastAsia="MS Mincho" w:cstheme="minorBidi"/>
           <w:bCs/>
           <w:noProof/>
-          <w:sz w:val="24"/>
-          <w:szCs w:val="22"/>
         </w:rPr>
       </w:sdtEndPr>
       <w:sdtContent>
@@ -878,29 +744,11 @@
         </w:numPr>
       </w:pPr>
       <w:bookmarkStart w:id="0" w:name="_Toc114745446"/>
-      <w:proofErr w:type="spellStart"/>
       <w:r>
         <w:lastRenderedPageBreak/>
-        <w:t>Sprendžiamo</w:t>
-      </w:r>
-      <w:proofErr w:type="spellEnd"/>
-      <w:r>
-        <w:t xml:space="preserve"> </w:t>
-      </w:r>
-      <w:proofErr w:type="spellStart"/>
-      <w:r>
-        <w:t>uždavinio</w:t>
-      </w:r>
-      <w:proofErr w:type="spellEnd"/>
-      <w:r>
-        <w:t xml:space="preserve"> </w:t>
-      </w:r>
-      <w:proofErr w:type="spellStart"/>
-      <w:r>
-        <w:t>aprašymas</w:t>
+        <w:t>Sprendžiamo uždavinio aprašymas</w:t>
       </w:r>
       <w:bookmarkEnd w:id="0"/>
-      <w:proofErr w:type="spellEnd"/>
       <w:r>
         <w:tab/>
       </w:r>
@@ -912,22 +760,9 @@
       </w:pPr>
       <w:bookmarkStart w:id="1" w:name="_Toc114745447"/>
       <w:r>
-        <w:t xml:space="preserve">1.1. </w:t>
-      </w:r>
-      <w:proofErr w:type="spellStart"/>
-      <w:r>
-        <w:t>Sistemos</w:t>
-      </w:r>
-      <w:proofErr w:type="spellEnd"/>
-      <w:r>
-        <w:t xml:space="preserve"> </w:t>
-      </w:r>
-      <w:proofErr w:type="spellStart"/>
-      <w:r>
-        <w:t>paskirtis</w:t>
+        <w:t>1.1. Sistemos paskirtis</w:t>
       </w:r>
       <w:bookmarkEnd w:id="1"/>
-      <w:proofErr w:type="spellEnd"/>
     </w:p>
     <w:p>
       <w:pPr>
@@ -1014,58 +849,16 @@
       </w:pPr>
       <w:bookmarkStart w:id="2" w:name="_Toc114745448"/>
       <w:r>
-        <w:t xml:space="preserve">1.2. </w:t>
-      </w:r>
-      <w:proofErr w:type="spellStart"/>
-      <w:r>
-        <w:t>Funkciniai</w:t>
-      </w:r>
-      <w:proofErr w:type="spellEnd"/>
-      <w:r>
-        <w:t xml:space="preserve"> </w:t>
-      </w:r>
-      <w:proofErr w:type="spellStart"/>
-      <w:r>
-        <w:t>reikalavimai</w:t>
+        <w:t>1.2. Funkciniai reikalavimai</w:t>
       </w:r>
       <w:bookmarkEnd w:id="2"/>
-      <w:proofErr w:type="spellEnd"/>
     </w:p>
     <w:p>
       <w:pPr>
         <w:spacing w:line="360" w:lineRule="auto"/>
       </w:pPr>
-      <w:proofErr w:type="spellStart"/>
-      <w:r>
-        <w:t>Neregistruotas</w:t>
-      </w:r>
-      <w:proofErr w:type="spellEnd"/>
-      <w:r>
-        <w:t xml:space="preserve"> </w:t>
-      </w:r>
-      <w:proofErr w:type="spellStart"/>
-      <w:r>
-        <w:t>sistemos</w:t>
-      </w:r>
-      <w:proofErr w:type="spellEnd"/>
-      <w:r>
-        <w:t xml:space="preserve"> </w:t>
-      </w:r>
-      <w:proofErr w:type="spellStart"/>
-      <w:r>
-        <w:t>naudotojas</w:t>
-      </w:r>
-      <w:proofErr w:type="spellEnd"/>
-      <w:r>
-        <w:t xml:space="preserve"> </w:t>
-      </w:r>
-      <w:proofErr w:type="spellStart"/>
-      <w:r>
-        <w:t>galės</w:t>
-      </w:r>
-      <w:proofErr w:type="spellEnd"/>
-      <w:r>
-        <w:t>:</w:t>
+      <w:r>
+        <w:t>Neregistruotas sistemos naudotojas galės:</w:t>
       </w:r>
     </w:p>
     <w:p>
@@ -1077,35 +870,9 @@
         </w:numPr>
         <w:spacing w:line="360" w:lineRule="auto"/>
       </w:pPr>
-      <w:proofErr w:type="spellStart"/>
-      <w:r>
-        <w:t>Peržiūrėti</w:t>
-      </w:r>
-      <w:proofErr w:type="spellEnd"/>
-      <w:r>
-        <w:t xml:space="preserve"> </w:t>
-      </w:r>
-      <w:proofErr w:type="spellStart"/>
-      <w:r>
-        <w:t>aplikacijos</w:t>
-      </w:r>
-      <w:proofErr w:type="spellEnd"/>
-      <w:r>
-        <w:t xml:space="preserve"> </w:t>
-      </w:r>
-      <w:proofErr w:type="spellStart"/>
-      <w:r>
-        <w:t>pradinį</w:t>
-      </w:r>
-      <w:proofErr w:type="spellEnd"/>
-      <w:r>
-        <w:t xml:space="preserve"> </w:t>
-      </w:r>
-      <w:proofErr w:type="spellStart"/>
-      <w:r>
-        <w:t>puslapį</w:t>
-      </w:r>
-      <w:proofErr w:type="spellEnd"/>
+      <w:r>
+        <w:t>Peržiūrėti aplikacijos pradinį puslapį</w:t>
+      </w:r>
     </w:p>
     <w:p>
       <w:pPr>
@@ -1116,27 +883,9 @@
         </w:numPr>
         <w:spacing w:line="360" w:lineRule="auto"/>
       </w:pPr>
-      <w:proofErr w:type="spellStart"/>
-      <w:r>
-        <w:t>Prisijungti</w:t>
-      </w:r>
-      <w:proofErr w:type="spellEnd"/>
-      <w:r>
-        <w:t xml:space="preserve"> </w:t>
-      </w:r>
-      <w:proofErr w:type="spellStart"/>
-      <w:r>
-        <w:t>prie</w:t>
-      </w:r>
-      <w:proofErr w:type="spellEnd"/>
-      <w:r>
-        <w:t xml:space="preserve"> </w:t>
-      </w:r>
-      <w:proofErr w:type="spellStart"/>
-      <w:r>
-        <w:t>aplikacijos</w:t>
-      </w:r>
-      <w:proofErr w:type="spellEnd"/>
+      <w:r>
+        <w:t>Prisijungti prie aplikacijos</w:t>
+      </w:r>
     </w:p>
     <w:p>
       <w:pPr>
@@ -1147,63 +896,16 @@
         </w:numPr>
         <w:spacing w:line="360" w:lineRule="auto"/>
       </w:pPr>
-      <w:proofErr w:type="spellStart"/>
-      <w:r>
-        <w:t>Prisiregistruoti</w:t>
-      </w:r>
-      <w:proofErr w:type="spellEnd"/>
-      <w:r>
-        <w:t xml:space="preserve"> </w:t>
-      </w:r>
-      <w:proofErr w:type="spellStart"/>
-      <w:r>
-        <w:t>prie</w:t>
-      </w:r>
-      <w:proofErr w:type="spellEnd"/>
-      <w:r>
-        <w:t xml:space="preserve"> </w:t>
-      </w:r>
-      <w:proofErr w:type="spellStart"/>
-      <w:r>
-        <w:t>aplikacijos</w:t>
-      </w:r>
-      <w:proofErr w:type="spellEnd"/>
+      <w:r>
+        <w:t>Prisiregistruoti prie aplikacijos</w:t>
+      </w:r>
     </w:p>
     <w:p>
       <w:pPr>
         <w:spacing w:line="360" w:lineRule="auto"/>
       </w:pPr>
-      <w:proofErr w:type="spellStart"/>
-      <w:r>
-        <w:t>Registruotas</w:t>
-      </w:r>
-      <w:proofErr w:type="spellEnd"/>
-      <w:r>
-        <w:t xml:space="preserve"> </w:t>
-      </w:r>
-      <w:proofErr w:type="spellStart"/>
-      <w:r>
-        <w:t>sistemos</w:t>
-      </w:r>
-      <w:proofErr w:type="spellEnd"/>
-      <w:r>
-        <w:t xml:space="preserve"> </w:t>
-      </w:r>
-      <w:proofErr w:type="spellStart"/>
-      <w:r>
-        <w:t>naudotojas</w:t>
-      </w:r>
-      <w:proofErr w:type="spellEnd"/>
-      <w:r>
-        <w:t xml:space="preserve"> </w:t>
-      </w:r>
-      <w:proofErr w:type="spellStart"/>
-      <w:r>
-        <w:t>galės</w:t>
-      </w:r>
-      <w:proofErr w:type="spellEnd"/>
-      <w:r>
-        <w:t>:</w:t>
+      <w:r>
+        <w:t>Registruotas sistemos naudotojas galės:</w:t>
       </w:r>
     </w:p>
     <w:p>
@@ -1215,27 +917,9 @@
         </w:numPr>
         <w:spacing w:line="360" w:lineRule="auto"/>
       </w:pPr>
-      <w:proofErr w:type="spellStart"/>
-      <w:r>
-        <w:t>Atsijungti</w:t>
-      </w:r>
-      <w:proofErr w:type="spellEnd"/>
-      <w:r>
-        <w:t xml:space="preserve"> </w:t>
-      </w:r>
-      <w:proofErr w:type="spellStart"/>
-      <w:r>
-        <w:t>nuo</w:t>
-      </w:r>
-      <w:proofErr w:type="spellEnd"/>
-      <w:r>
-        <w:t xml:space="preserve"> </w:t>
-      </w:r>
-      <w:proofErr w:type="spellStart"/>
-      <w:r>
-        <w:t>aplikacijos</w:t>
-      </w:r>
-      <w:proofErr w:type="spellEnd"/>
+      <w:r>
+        <w:t>Atsijungti nuo aplikacijos</w:t>
+      </w:r>
     </w:p>
     <w:p>
       <w:pPr>
@@ -1246,35 +930,9 @@
         </w:numPr>
         <w:spacing w:line="360" w:lineRule="auto"/>
       </w:pPr>
-      <w:proofErr w:type="spellStart"/>
-      <w:r>
-        <w:t>Peržiūrėti</w:t>
-      </w:r>
-      <w:proofErr w:type="spellEnd"/>
-      <w:r>
-        <w:t xml:space="preserve"> </w:t>
-      </w:r>
-      <w:proofErr w:type="spellStart"/>
-      <w:r>
-        <w:t>vaizdo</w:t>
-      </w:r>
-      <w:proofErr w:type="spellEnd"/>
-      <w:r>
-        <w:t xml:space="preserve"> </w:t>
-      </w:r>
-      <w:proofErr w:type="spellStart"/>
-      <w:r>
-        <w:t>žaidimų</w:t>
-      </w:r>
-      <w:proofErr w:type="spellEnd"/>
-      <w:r>
-        <w:t xml:space="preserve"> </w:t>
-      </w:r>
-      <w:proofErr w:type="spellStart"/>
-      <w:r>
-        <w:t>sąrašą</w:t>
-      </w:r>
-      <w:proofErr w:type="spellEnd"/>
+      <w:r>
+        <w:t>Peržiūrėti vaizdo žaidimų sąrašą</w:t>
+      </w:r>
     </w:p>
     <w:p>
       <w:pPr>
@@ -1285,35 +943,9 @@
         </w:numPr>
         <w:spacing w:line="360" w:lineRule="auto"/>
       </w:pPr>
-      <w:proofErr w:type="spellStart"/>
-      <w:r>
-        <w:t>Peržiūrėti</w:t>
-      </w:r>
-      <w:proofErr w:type="spellEnd"/>
-      <w:r>
-        <w:t xml:space="preserve"> </w:t>
-      </w:r>
-      <w:proofErr w:type="spellStart"/>
-      <w:r>
-        <w:t>patinkantį</w:t>
-      </w:r>
-      <w:proofErr w:type="spellEnd"/>
-      <w:r>
-        <w:t xml:space="preserve"> </w:t>
-      </w:r>
-      <w:proofErr w:type="spellStart"/>
-      <w:r>
-        <w:t>vaizdo</w:t>
-      </w:r>
-      <w:proofErr w:type="spellEnd"/>
-      <w:r>
-        <w:t xml:space="preserve"> </w:t>
-      </w:r>
-      <w:proofErr w:type="spellStart"/>
-      <w:r>
-        <w:t>žaidimą</w:t>
-      </w:r>
-      <w:proofErr w:type="spellEnd"/>
+      <w:r>
+        <w:t>Peržiūrėti patinkantį vaizdo žaidimą</w:t>
+      </w:r>
     </w:p>
     <w:p>
       <w:pPr>
@@ -1324,27 +956,9 @@
         </w:numPr>
         <w:spacing w:line="360" w:lineRule="auto"/>
       </w:pPr>
-      <w:proofErr w:type="spellStart"/>
-      <w:r>
-        <w:t>Pridėti</w:t>
-      </w:r>
-      <w:proofErr w:type="spellEnd"/>
-      <w:r>
-        <w:t xml:space="preserve"> </w:t>
-      </w:r>
-      <w:proofErr w:type="spellStart"/>
-      <w:r>
-        <w:t>žaidimą</w:t>
-      </w:r>
-      <w:proofErr w:type="spellEnd"/>
-      <w:r>
-        <w:t xml:space="preserve"> į </w:t>
-      </w:r>
-      <w:proofErr w:type="spellStart"/>
-      <w:r>
-        <w:t>krepšelį</w:t>
-      </w:r>
-      <w:proofErr w:type="spellEnd"/>
+      <w:r>
+        <w:t>Pridėti žaidimą į krepšelį</w:t>
+      </w:r>
     </w:p>
     <w:p>
       <w:pPr>
@@ -1355,19 +969,9 @@
         </w:numPr>
         <w:spacing w:line="360" w:lineRule="auto"/>
       </w:pPr>
-      <w:proofErr w:type="spellStart"/>
-      <w:r>
-        <w:t>Peržiūrėti</w:t>
-      </w:r>
-      <w:proofErr w:type="spellEnd"/>
-      <w:r>
-        <w:t xml:space="preserve"> </w:t>
-      </w:r>
-      <w:proofErr w:type="spellStart"/>
-      <w:r>
-        <w:t>krepšęlį</w:t>
-      </w:r>
-      <w:proofErr w:type="spellEnd"/>
+      <w:r>
+        <w:t>Peržiūrėti krepšęlį</w:t>
+      </w:r>
     </w:p>
     <w:p>
       <w:pPr>
@@ -1378,35 +982,9 @@
         </w:numPr>
         <w:spacing w:line="360" w:lineRule="auto"/>
       </w:pPr>
-      <w:proofErr w:type="spellStart"/>
-      <w:r>
-        <w:t>Pašalinti</w:t>
-      </w:r>
-      <w:proofErr w:type="spellEnd"/>
-      <w:r>
-        <w:t xml:space="preserve"> </w:t>
-      </w:r>
-      <w:proofErr w:type="spellStart"/>
-      <w:r>
-        <w:t>žaidimą</w:t>
-      </w:r>
-      <w:proofErr w:type="spellEnd"/>
-      <w:r>
-        <w:t xml:space="preserve"> </w:t>
-      </w:r>
-      <w:proofErr w:type="spellStart"/>
-      <w:r>
-        <w:t>iš</w:t>
-      </w:r>
-      <w:proofErr w:type="spellEnd"/>
-      <w:r>
-        <w:t xml:space="preserve"> </w:t>
-      </w:r>
-      <w:proofErr w:type="spellStart"/>
-      <w:r>
-        <w:t>krepšelio</w:t>
-      </w:r>
-      <w:proofErr w:type="spellEnd"/>
+      <w:r>
+        <w:t>Pašalinti žaidimą iš krepšelio</w:t>
+      </w:r>
     </w:p>
     <w:p>
       <w:pPr>
@@ -1417,35 +995,9 @@
         </w:numPr>
         <w:spacing w:line="360" w:lineRule="auto"/>
       </w:pPr>
-      <w:proofErr w:type="spellStart"/>
-      <w:r>
-        <w:t>Parašyti</w:t>
-      </w:r>
-      <w:proofErr w:type="spellEnd"/>
-      <w:r>
-        <w:t xml:space="preserve"> </w:t>
-      </w:r>
-      <w:proofErr w:type="spellStart"/>
-      <w:r>
-        <w:t>atsiliepimą</w:t>
-      </w:r>
-      <w:proofErr w:type="spellEnd"/>
-      <w:r>
-        <w:t xml:space="preserve"> </w:t>
-      </w:r>
-      <w:proofErr w:type="spellStart"/>
-      <w:r>
-        <w:t>apie</w:t>
-      </w:r>
-      <w:proofErr w:type="spellEnd"/>
-      <w:r>
-        <w:t xml:space="preserve"> </w:t>
-      </w:r>
-      <w:proofErr w:type="spellStart"/>
-      <w:r>
-        <w:t>žaidimą</w:t>
-      </w:r>
-      <w:proofErr w:type="spellEnd"/>
+      <w:r>
+        <w:t>Parašyti atsiliepimą apie žaidimą</w:t>
+      </w:r>
     </w:p>
     <w:p>
       <w:pPr>
@@ -1456,35 +1008,9 @@
         </w:numPr>
         <w:spacing w:line="360" w:lineRule="auto"/>
       </w:pPr>
-      <w:proofErr w:type="spellStart"/>
-      <w:r>
-        <w:t>Pašalinti</w:t>
-      </w:r>
-      <w:proofErr w:type="spellEnd"/>
-      <w:r>
-        <w:t xml:space="preserve"> </w:t>
-      </w:r>
-      <w:proofErr w:type="spellStart"/>
-      <w:r>
-        <w:t>atsiliepimą</w:t>
-      </w:r>
-      <w:proofErr w:type="spellEnd"/>
-      <w:r>
-        <w:t xml:space="preserve"> </w:t>
-      </w:r>
-      <w:proofErr w:type="spellStart"/>
-      <w:r>
-        <w:t>apie</w:t>
-      </w:r>
-      <w:proofErr w:type="spellEnd"/>
-      <w:r>
-        <w:t xml:space="preserve"> </w:t>
-      </w:r>
-      <w:proofErr w:type="spellStart"/>
-      <w:r>
-        <w:t>žaidimą</w:t>
-      </w:r>
-      <w:proofErr w:type="spellEnd"/>
+      <w:r>
+        <w:t>Pašalinti atsiliepimą apie žaidimą</w:t>
+      </w:r>
     </w:p>
     <w:p>
       <w:pPr>
@@ -1495,35 +1021,9 @@
         </w:numPr>
         <w:spacing w:line="360" w:lineRule="auto"/>
       </w:pPr>
-      <w:proofErr w:type="spellStart"/>
-      <w:r>
-        <w:t>Redaguoti</w:t>
-      </w:r>
-      <w:proofErr w:type="spellEnd"/>
-      <w:r>
-        <w:t xml:space="preserve"> </w:t>
-      </w:r>
-      <w:proofErr w:type="spellStart"/>
-      <w:r>
-        <w:t>atsiliepimą</w:t>
-      </w:r>
-      <w:proofErr w:type="spellEnd"/>
-      <w:r>
-        <w:t xml:space="preserve"> </w:t>
-      </w:r>
-      <w:proofErr w:type="spellStart"/>
-      <w:r>
-        <w:t>apie</w:t>
-      </w:r>
-      <w:proofErr w:type="spellEnd"/>
-      <w:r>
-        <w:t xml:space="preserve"> </w:t>
-      </w:r>
-      <w:proofErr w:type="spellStart"/>
-      <w:r>
-        <w:t>žaidimą</w:t>
-      </w:r>
-      <w:proofErr w:type="spellEnd"/>
+      <w:r>
+        <w:t>Redaguoti atsiliepimą apie žaidimą</w:t>
+      </w:r>
     </w:p>
     <w:p>
       <w:pPr>
@@ -1534,55 +1034,16 @@
         </w:numPr>
         <w:spacing w:line="360" w:lineRule="auto"/>
       </w:pPr>
-      <w:proofErr w:type="spellStart"/>
-      <w:r>
-        <w:t>Peržiūrėti</w:t>
-      </w:r>
-      <w:proofErr w:type="spellEnd"/>
-      <w:r>
-        <w:t xml:space="preserve"> </w:t>
-      </w:r>
-      <w:proofErr w:type="spellStart"/>
-      <w:r>
-        <w:t>atsiliepimus</w:t>
-      </w:r>
-      <w:proofErr w:type="spellEnd"/>
-      <w:r>
-        <w:t xml:space="preserve"> </w:t>
-      </w:r>
-      <w:proofErr w:type="spellStart"/>
-      <w:r>
-        <w:t>apie</w:t>
-      </w:r>
-      <w:proofErr w:type="spellEnd"/>
-      <w:r>
-        <w:t xml:space="preserve"> </w:t>
-      </w:r>
-      <w:proofErr w:type="spellStart"/>
-      <w:r>
-        <w:t>žaidimus</w:t>
-      </w:r>
-      <w:proofErr w:type="spellEnd"/>
+      <w:r>
+        <w:t>Peržiūrėti atsiliepimus apie žaidimus</w:t>
+      </w:r>
     </w:p>
     <w:p>
       <w:pPr>
         <w:spacing w:line="360" w:lineRule="auto"/>
       </w:pPr>
-      <w:proofErr w:type="spellStart"/>
-      <w:r>
-        <w:t>Sistemos</w:t>
-      </w:r>
-      <w:proofErr w:type="spellEnd"/>
-      <w:r>
-        <w:t xml:space="preserve"> </w:t>
-      </w:r>
-      <w:proofErr w:type="spellStart"/>
-      <w:r>
-        <w:t>administratorius</w:t>
-      </w:r>
-      <w:proofErr w:type="spellEnd"/>
-      <w:r>
-        <w:t xml:space="preserve"> gales:</w:t>
+      <w:r>
+        <w:t>Sistemos administratorius gales:</w:t>
       </w:r>
     </w:p>
     <w:p>
@@ -1594,28 +1055,10 @@
         </w:numPr>
         <w:spacing w:line="360" w:lineRule="auto"/>
       </w:pPr>
-      <w:proofErr w:type="spellStart"/>
       <w:r>
         <w:lastRenderedPageBreak/>
-        <w:t>Patvirtinti</w:t>
-      </w:r>
-      <w:proofErr w:type="spellEnd"/>
-      <w:r>
-        <w:t xml:space="preserve"> </w:t>
-      </w:r>
-      <w:proofErr w:type="spellStart"/>
-      <w:r>
-        <w:t>naudotojo</w:t>
-      </w:r>
-      <w:proofErr w:type="spellEnd"/>
-      <w:r>
-        <w:t xml:space="preserve"> </w:t>
-      </w:r>
-      <w:proofErr w:type="spellStart"/>
-      <w:r>
-        <w:t>registraciją</w:t>
-      </w:r>
-      <w:proofErr w:type="spellEnd"/>
+        <w:t>Patvirtinti naudotojo registraciją</w:t>
+      </w:r>
     </w:p>
     <w:p>
       <w:pPr>
@@ -1626,35 +1069,9 @@
         </w:numPr>
         <w:spacing w:line="360" w:lineRule="auto"/>
       </w:pPr>
-      <w:proofErr w:type="spellStart"/>
-      <w:r>
-        <w:t>Matyti</w:t>
-      </w:r>
-      <w:proofErr w:type="spellEnd"/>
-      <w:r>
-        <w:t xml:space="preserve"> </w:t>
-      </w:r>
-      <w:proofErr w:type="spellStart"/>
-      <w:r>
-        <w:t>visus</w:t>
-      </w:r>
-      <w:proofErr w:type="spellEnd"/>
-      <w:r>
-        <w:t xml:space="preserve"> </w:t>
-      </w:r>
-      <w:proofErr w:type="spellStart"/>
-      <w:r>
-        <w:t>registruotus</w:t>
-      </w:r>
-      <w:proofErr w:type="spellEnd"/>
-      <w:r>
-        <w:t xml:space="preserve"> </w:t>
-      </w:r>
-      <w:proofErr w:type="spellStart"/>
-      <w:r>
-        <w:t>vartotojus</w:t>
-      </w:r>
-      <w:proofErr w:type="spellEnd"/>
+      <w:r>
+        <w:t>Matyti visus registruotus vartotojus</w:t>
+      </w:r>
     </w:p>
     <w:p>
       <w:pPr>
@@ -1665,27 +1082,9 @@
         </w:numPr>
         <w:spacing w:line="360" w:lineRule="auto"/>
       </w:pPr>
-      <w:proofErr w:type="spellStart"/>
-      <w:r>
-        <w:t>Pašalinti</w:t>
-      </w:r>
-      <w:proofErr w:type="spellEnd"/>
-      <w:r>
-        <w:t xml:space="preserve"> </w:t>
-      </w:r>
-      <w:proofErr w:type="spellStart"/>
-      <w:r>
-        <w:t>registruotus</w:t>
-      </w:r>
-      <w:proofErr w:type="spellEnd"/>
-      <w:r>
-        <w:t xml:space="preserve"> </w:t>
-      </w:r>
-      <w:proofErr w:type="spellStart"/>
-      <w:r>
-        <w:t>vartotojus</w:t>
-      </w:r>
-      <w:proofErr w:type="spellEnd"/>
+      <w:r>
+        <w:t>Pašalinti registruotus vartotojus</w:t>
+      </w:r>
     </w:p>
     <w:p>
       <w:pPr>
@@ -1696,35 +1095,9 @@
         </w:numPr>
         <w:spacing w:line="360" w:lineRule="auto"/>
       </w:pPr>
-      <w:proofErr w:type="spellStart"/>
-      <w:r>
-        <w:t>Peržiūrėti</w:t>
-      </w:r>
-      <w:proofErr w:type="spellEnd"/>
-      <w:r>
-        <w:t xml:space="preserve"> </w:t>
-      </w:r>
-      <w:proofErr w:type="spellStart"/>
-      <w:r>
-        <w:t>visus</w:t>
-      </w:r>
-      <w:proofErr w:type="spellEnd"/>
-      <w:r>
-        <w:t xml:space="preserve"> </w:t>
-      </w:r>
-      <w:proofErr w:type="spellStart"/>
-      <w:r>
-        <w:t>vaizdo</w:t>
-      </w:r>
-      <w:proofErr w:type="spellEnd"/>
-      <w:r>
-        <w:t xml:space="preserve"> </w:t>
-      </w:r>
-      <w:proofErr w:type="spellStart"/>
-      <w:r>
-        <w:t>žaidimus</w:t>
-      </w:r>
-      <w:proofErr w:type="spellEnd"/>
+      <w:r>
+        <w:t>Peržiūrėti visus vaizdo žaidimus</w:t>
+      </w:r>
     </w:p>
     <w:p>
       <w:pPr>
@@ -1735,27 +1108,9 @@
         </w:numPr>
         <w:spacing w:line="360" w:lineRule="auto"/>
       </w:pPr>
-      <w:proofErr w:type="spellStart"/>
-      <w:r>
-        <w:t>Pridėti</w:t>
-      </w:r>
-      <w:proofErr w:type="spellEnd"/>
-      <w:r>
-        <w:t xml:space="preserve"> naujus </w:t>
-      </w:r>
-      <w:proofErr w:type="spellStart"/>
-      <w:r>
-        <w:t>vaizdo</w:t>
-      </w:r>
-      <w:proofErr w:type="spellEnd"/>
-      <w:r>
-        <w:t xml:space="preserve"> </w:t>
-      </w:r>
-      <w:proofErr w:type="spellStart"/>
-      <w:r>
-        <w:t>žaidimus</w:t>
-      </w:r>
-      <w:proofErr w:type="spellEnd"/>
+      <w:r>
+        <w:t>Pridėti naujus vaizdo žaidimus</w:t>
+      </w:r>
     </w:p>
     <w:p>
       <w:pPr>
@@ -1766,35 +1121,9 @@
         </w:numPr>
         <w:spacing w:line="360" w:lineRule="auto"/>
       </w:pPr>
-      <w:proofErr w:type="spellStart"/>
-      <w:r>
-        <w:t>Redaguoti</w:t>
-      </w:r>
-      <w:proofErr w:type="spellEnd"/>
-      <w:r>
-        <w:t xml:space="preserve"> </w:t>
-      </w:r>
-      <w:proofErr w:type="spellStart"/>
-      <w:r>
-        <w:t>esamus</w:t>
-      </w:r>
-      <w:proofErr w:type="spellEnd"/>
-      <w:r>
-        <w:t xml:space="preserve"> </w:t>
-      </w:r>
-      <w:proofErr w:type="spellStart"/>
-      <w:r>
-        <w:t>vaizdo</w:t>
-      </w:r>
-      <w:proofErr w:type="spellEnd"/>
-      <w:r>
-        <w:t xml:space="preserve"> </w:t>
-      </w:r>
-      <w:proofErr w:type="spellStart"/>
-      <w:r>
-        <w:t>žaidimus</w:t>
-      </w:r>
-      <w:proofErr w:type="spellEnd"/>
+      <w:r>
+        <w:t>Redaguoti esamus vaizdo žaidimus</w:t>
+      </w:r>
     </w:p>
     <w:p>
       <w:pPr>
@@ -1805,27 +1134,9 @@
         </w:numPr>
         <w:spacing w:line="360" w:lineRule="auto"/>
       </w:pPr>
-      <w:proofErr w:type="spellStart"/>
-      <w:r>
-        <w:t>Pašalinti</w:t>
-      </w:r>
-      <w:proofErr w:type="spellEnd"/>
-      <w:r>
-        <w:t xml:space="preserve"> </w:t>
-      </w:r>
-      <w:proofErr w:type="spellStart"/>
-      <w:r>
-        <w:t>vaizdo</w:t>
-      </w:r>
-      <w:proofErr w:type="spellEnd"/>
-      <w:r>
-        <w:t xml:space="preserve"> </w:t>
-      </w:r>
-      <w:proofErr w:type="spellStart"/>
-      <w:r>
-        <w:t>žaidimus</w:t>
-      </w:r>
-      <w:proofErr w:type="spellEnd"/>
+      <w:r>
+        <w:t>Pašalinti vaizdo žaidimus</w:t>
+      </w:r>
     </w:p>
     <w:p>
       <w:pPr>
@@ -1836,35 +1147,9 @@
         </w:numPr>
         <w:spacing w:line="360" w:lineRule="auto"/>
       </w:pPr>
-      <w:proofErr w:type="spellStart"/>
-      <w:r>
-        <w:t>Peržiūrėti</w:t>
-      </w:r>
-      <w:proofErr w:type="spellEnd"/>
-      <w:r>
-        <w:t xml:space="preserve"> </w:t>
-      </w:r>
-      <w:proofErr w:type="spellStart"/>
-      <w:r>
-        <w:t>atsiliepimus</w:t>
-      </w:r>
-      <w:proofErr w:type="spellEnd"/>
-      <w:r>
-        <w:t xml:space="preserve"> </w:t>
-      </w:r>
-      <w:proofErr w:type="spellStart"/>
-      <w:r>
-        <w:t>apie</w:t>
-      </w:r>
-      <w:proofErr w:type="spellEnd"/>
-      <w:r>
-        <w:t xml:space="preserve"> </w:t>
-      </w:r>
-      <w:proofErr w:type="spellStart"/>
-      <w:r>
-        <w:t>žaidimus</w:t>
-      </w:r>
-      <w:proofErr w:type="spellEnd"/>
+      <w:r>
+        <w:t>Peržiūrėti atsiliepimus apie žaidimus</w:t>
+      </w:r>
     </w:p>
     <w:p>
       <w:pPr>
@@ -1875,27 +1160,9 @@
         </w:numPr>
         <w:spacing w:line="360" w:lineRule="auto"/>
       </w:pPr>
-      <w:proofErr w:type="spellStart"/>
-      <w:r>
-        <w:t>Pašalinti</w:t>
-      </w:r>
-      <w:proofErr w:type="spellEnd"/>
-      <w:r>
-        <w:t xml:space="preserve"> </w:t>
-      </w:r>
-      <w:proofErr w:type="spellStart"/>
-      <w:r>
-        <w:t>netinkamus</w:t>
-      </w:r>
-      <w:proofErr w:type="spellEnd"/>
-      <w:r>
-        <w:t xml:space="preserve"> </w:t>
-      </w:r>
-      <w:proofErr w:type="spellStart"/>
-      <w:r>
-        <w:t>atsiliepimus</w:t>
-      </w:r>
-      <w:proofErr w:type="spellEnd"/>
+      <w:r>
+        <w:t>Pašalinti netinkamus atsiliepimus</w:t>
+      </w:r>
     </w:p>
     <w:p>
       <w:pPr>
@@ -1906,45 +1173,14 @@
         </w:numPr>
       </w:pPr>
       <w:bookmarkStart w:id="3" w:name="_Toc114745449"/>
-      <w:proofErr w:type="spellStart"/>
-      <w:r>
-        <w:t>Sistemos</w:t>
-      </w:r>
-      <w:proofErr w:type="spellEnd"/>
-      <w:r>
-        <w:t xml:space="preserve"> </w:t>
-      </w:r>
-      <w:proofErr w:type="spellStart"/>
-      <w:r>
-        <w:t>architektūra</w:t>
+      <w:r>
+        <w:t>Sistemos architektūra</w:t>
       </w:r>
       <w:bookmarkEnd w:id="3"/>
-      <w:proofErr w:type="spellEnd"/>
-    </w:p>
-    <w:p>
-      <w:proofErr w:type="spellStart"/>
-      <w:r>
-        <w:t>Sistemos</w:t>
-      </w:r>
-      <w:proofErr w:type="spellEnd"/>
-      <w:r>
-        <w:t xml:space="preserve"> </w:t>
-      </w:r>
-      <w:proofErr w:type="spellStart"/>
-      <w:r>
-        <w:t>sudedamosios</w:t>
-      </w:r>
-      <w:proofErr w:type="spellEnd"/>
-      <w:r>
-        <w:t xml:space="preserve"> </w:t>
-      </w:r>
-      <w:proofErr w:type="spellStart"/>
-      <w:r>
-        <w:t>dalys</w:t>
-      </w:r>
-      <w:proofErr w:type="spellEnd"/>
-      <w:r>
-        <w:t>:</w:t>
+    </w:p>
+    <w:p>
+      <w:r>
+        <w:t>Sistemos sudedamosios dalys:</w:t>
       </w:r>
     </w:p>
     <w:p>
@@ -1955,23 +1191,9 @@
           <w:numId w:val="6"/>
         </w:numPr>
       </w:pPr>
-      <w:proofErr w:type="spellStart"/>
-      <w:r>
-        <w:t>Kliento</w:t>
-      </w:r>
-      <w:proofErr w:type="spellEnd"/>
-      <w:r>
-        <w:t xml:space="preserve"> </w:t>
-      </w:r>
-      <w:proofErr w:type="spellStart"/>
-      <w:r>
-        <w:t>pusė</w:t>
-      </w:r>
-      <w:proofErr w:type="spellEnd"/>
-      <w:r>
-        <w:t xml:space="preserve"> (</w:t>
-      </w:r>
-      <w:proofErr w:type="spellStart"/>
+      <w:r>
+        <w:t>Kliento pusė (</w:t>
+      </w:r>
       <w:r>
         <w:rPr>
           <w:i/>
@@ -1979,17 +1201,8 @@
         </w:rPr>
         <w:t>angl.</w:t>
       </w:r>
-      <w:proofErr w:type="spellEnd"/>
-      <w:r>
-        <w:t xml:space="preserve"> Front-End) – </w:t>
-      </w:r>
-      <w:proofErr w:type="spellStart"/>
-      <w:r>
-        <w:t>naudojant</w:t>
-      </w:r>
-      <w:proofErr w:type="spellEnd"/>
-      <w:r>
-        <w:t xml:space="preserve"> Angular</w:t>
+      <w:r>
+        <w:t xml:space="preserve"> Front-End) – naudojant Angular</w:t>
       </w:r>
     </w:p>
     <w:p>
@@ -2000,23 +1213,9 @@
           <w:numId w:val="6"/>
         </w:numPr>
       </w:pPr>
-      <w:proofErr w:type="spellStart"/>
-      <w:r>
-        <w:t>Serverio</w:t>
-      </w:r>
-      <w:proofErr w:type="spellEnd"/>
-      <w:r>
-        <w:t xml:space="preserve"> </w:t>
-      </w:r>
-      <w:proofErr w:type="spellStart"/>
-      <w:r>
-        <w:t>pusė</w:t>
-      </w:r>
-      <w:proofErr w:type="spellEnd"/>
-      <w:r>
-        <w:t xml:space="preserve"> (</w:t>
-      </w:r>
-      <w:proofErr w:type="spellStart"/>
+      <w:r>
+        <w:t>Serverio pusė (</w:t>
+      </w:r>
       <w:r>
         <w:rPr>
           <w:i/>
@@ -2024,35 +1223,17 @@
         </w:rPr>
         <w:t>angl.</w:t>
       </w:r>
-      <w:proofErr w:type="spellEnd"/>
-      <w:r>
-        <w:t xml:space="preserve"> </w:t>
-      </w:r>
-      <w:r>
-        <w:t>Back</w:t>
-      </w:r>
-      <w:r>
-        <w:t>-End)</w:t>
-      </w:r>
-      <w:r>
-        <w:t xml:space="preserve"> – </w:t>
-      </w:r>
-      <w:proofErr w:type="spellStart"/>
-      <w:r>
-        <w:t>naudojant</w:t>
-      </w:r>
-      <w:proofErr w:type="spellEnd"/>
-      <w:r>
-        <w:t xml:space="preserve"> .NET framework</w:t>
+      <w:r>
+        <w:t xml:space="preserve"> Back-End) – naudojant .NET framework</w:t>
       </w:r>
     </w:p>
     <w:p>
       <w:r>
         <w:drawing>
-          <wp:inline distT="0" distB="0" distL="0" distR="0" wp14:anchorId="02DC91B6" wp14:editId="07F15A2E">
-            <wp:extent cx="5943600" cy="3415030"/>
+          <wp:inline distT="0" distB="0" distL="0" distR="0" wp14:anchorId="2AE0F556" wp14:editId="27AC067E">
+            <wp:extent cx="5943600" cy="3528060"/>
             <wp:effectExtent l="0" t="0" r="0" b="0"/>
-            <wp:docPr id="3" name="Picture 3"/>
+            <wp:docPr id="2" name="Picture 2"/>
             <wp:cNvGraphicFramePr>
               <a:graphicFrameLocks xmlns:a="http://schemas.openxmlformats.org/drawingml/2006/main" noChangeAspect="1"/>
             </wp:cNvGraphicFramePr>
@@ -2072,7 +1253,7 @@
                   <pic:spPr>
                     <a:xfrm>
                       <a:off x="0" y="0"/>
-                      <a:ext cx="5943600" cy="3415030"/>
+                      <a:ext cx="5943600" cy="3528060"/>
                     </a:xfrm>
                     <a:prstGeom prst="rect">
                       <a:avLst/>
@@ -2097,37 +1278,8 @@
         <w:t>1 pav.</w:t>
       </w:r>
       <w:r>
-        <w:t xml:space="preserve"> </w:t>
-      </w:r>
-      <w:proofErr w:type="spellStart"/>
-      <w:r>
-        <w:t>Sistemos</w:t>
-      </w:r>
-      <w:proofErr w:type="spellEnd"/>
-      <w:r>
-        <w:t xml:space="preserve"> </w:t>
-      </w:r>
-      <w:proofErr w:type="spellStart"/>
-      <w:r>
-        <w:t>Videogadon</w:t>
-      </w:r>
-      <w:proofErr w:type="spellEnd"/>
-      <w:r>
-        <w:t xml:space="preserve"> </w:t>
-      </w:r>
-      <w:proofErr w:type="spellStart"/>
-      <w:r>
-        <w:t>diegimo</w:t>
-      </w:r>
-      <w:proofErr w:type="spellEnd"/>
-      <w:r>
-        <w:t xml:space="preserve"> </w:t>
-      </w:r>
-      <w:proofErr w:type="spellStart"/>
-      <w:r>
-        <w:t>diagrama</w:t>
-      </w:r>
-      <w:proofErr w:type="spellEnd"/>
+        <w:t xml:space="preserve"> Sistemos Videogadon diegimo diagrama</w:t>
+      </w:r>
     </w:p>
     <w:sectPr>
       <w:footerReference w:type="default" r:id="rId10"/>

</xml_diff>